<commit_message>
1.optmize hmi, add 2 boost pwr; config OLED;but without footprint-->MMY work;change BAT41->BT54;  2.suggest pcb layout->DJULY.doc
</commit_message>
<xml_diff>
--- a/PCBA/TemperatureController/Project Outputs for TemperatureController/mmy/DJuly.docx
+++ b/PCBA/TemperatureController/Project Outputs for TemperatureController/mmy/DJuly.docx
@@ -1,6 +1,6 @@
 
 <file path=word/document.xml><?xml version="1.0" encoding="utf-8"?>
-<w:document xmlns:wpc="http://schemas.microsoft.com/office/word/2010/wordprocessingCanvas" xmlns:cx="http://schemas.microsoft.com/office/drawing/2014/chartex" xmlns:cx1="http://schemas.microsoft.com/office/drawing/2015/9/8/chartex" xmlns:cx2="http://schemas.microsoft.com/office/drawing/2015/10/21/chartex" xmlns:cx3="http://schemas.microsoft.com/office/drawing/2016/5/9/chartex" xmlns:cx4="http://schemas.microsoft.com/office/drawing/2016/5/10/chartex" xmlns:cx5="http://schemas.microsoft.com/office/drawing/2016/5/11/chartex" xmlns:cx6="http://schemas.microsoft.com/office/drawing/2016/5/12/chartex" xmlns:cx7="http://schemas.microsoft.com/office/drawing/2016/5/13/chartex" xmlns:cx8="http://schemas.microsoft.com/office/drawing/2016/5/14/chartex" xmlns:mc="http://schemas.openxmlformats.org/markup-compatibility/2006" xmlns:aink="http://schemas.microsoft.com/office/drawing/2016/ink" xmlns:am3d="http://schemas.microsoft.com/office/drawing/2017/model3d" xmlns:o="urn:schemas-microsoft-com:office:office" xmlns:oel="http://schemas.microsoft.com/office/2019/extlst" xmlns:r="http://schemas.openxmlformats.org/officeDocument/2006/relationships" xmlns:m="http://schemas.openxmlformats.org/officeDocument/2006/math" xmlns:v="urn:schemas-microsoft-com:vml" xmlns:wp14="http://schemas.microsoft.com/office/word/2010/wordprocessingDrawing" xmlns:wp="http://schemas.openxmlformats.org/drawingml/2006/wordprocessingDrawing" xmlns:w10="urn:schemas-microsoft-com:office:word" xmlns:w="http://schemas.openxmlformats.org/wordprocessingml/2006/main" xmlns:w14="http://schemas.microsoft.com/office/word/2010/wordml" xmlns:w15="http://schemas.microsoft.com/office/word/2012/wordml" xmlns:w16cex="http://schemas.microsoft.com/office/word/2018/wordml/cex" xmlns:w16cid="http://schemas.microsoft.com/office/word/2016/wordml/cid" xmlns:w16="http://schemas.microsoft.com/office/word/2018/wordml" xmlns:w16sdtdh="http://schemas.microsoft.com/office/word/2020/wordml/sdtdatahash" xmlns:w16se="http://schemas.microsoft.com/office/word/2015/wordml/symex" xmlns:wpg="http://schemas.microsoft.com/office/word/2010/wordprocessingGroup" xmlns:wpi="http://schemas.microsoft.com/office/word/2010/wordprocessingInk" xmlns:wne="http://schemas.microsoft.com/office/word/2006/wordml" xmlns:wps="http://schemas.microsoft.com/office/word/2010/wordprocessingShape" mc:Ignorable="w14 w15 w16se w16cid w16 w16cex w16sdtdh wp14">
+<w:document xmlns:ve="http://schemas.openxmlformats.org/markup-compatibility/2006" xmlns:o="urn:schemas-microsoft-com:office:office" xmlns:r="http://schemas.openxmlformats.org/officeDocument/2006/relationships" xmlns:m="http://schemas.openxmlformats.org/officeDocument/2006/math" xmlns:v="urn:schemas-microsoft-com:vml" xmlns:wp="http://schemas.openxmlformats.org/drawingml/2006/wordprocessingDrawing" xmlns:w10="urn:schemas-microsoft-com:office:word" xmlns:w="http://schemas.openxmlformats.org/wordprocessingml/2006/main" xmlns:wne="http://schemas.microsoft.com/office/word/2006/wordml">
   <w:body>
     <w:p>
       <w:r>
@@ -8,7 +8,7 @@
           <w:noProof/>
         </w:rPr>
         <w:drawing>
-          <wp:inline distT="0" distB="0" distL="0" distR="0" wp14:anchorId="498AB71F" wp14:editId="595CF749">
+          <wp:inline distT="0" distB="0" distL="0" distR="0">
             <wp:extent cx="5274310" cy="2974340"/>
             <wp:effectExtent l="0" t="0" r="2540" b="0"/>
             <wp:docPr id="1" name="图片 1"/>
@@ -25,10 +25,10 @@
                     </pic:cNvPicPr>
                   </pic:nvPicPr>
                   <pic:blipFill>
-                    <a:blip r:embed="rId5">
+                    <a:blip r:embed="rId7" cstate="print">
                       <a:extLst>
                         <a:ext uri="{28A0092B-C50C-407E-A947-70E740481C1C}">
-                          <a14:useLocalDpi xmlns:a14="http://schemas.microsoft.com/office/drawing/2010/main" val="0"/>
+                          <a14:useLocalDpi xmlns:a14="http://schemas.microsoft.com/office/drawing/2010/main" xmlns:wps="http://schemas.microsoft.com/office/word/2010/wordprocessingShape" xmlns:wpi="http://schemas.microsoft.com/office/word/2010/wordprocessingInk" xmlns:wpg="http://schemas.microsoft.com/office/word/2010/wordprocessingGroup" xmlns:w16se="http://schemas.microsoft.com/office/word/2015/wordml/symex" xmlns:w16sdtdh="http://schemas.microsoft.com/office/word/2020/wordml/sdtdatahash" xmlns:w16="http://schemas.microsoft.com/office/word/2018/wordml" xmlns:w16cid="http://schemas.microsoft.com/office/word/2016/wordml/cid" xmlns:w16cex="http://schemas.microsoft.com/office/word/2018/wordml/cex" xmlns:w15="http://schemas.microsoft.com/office/word/2012/wordml" xmlns:w14="http://schemas.microsoft.com/office/word/2010/wordml" xmlns:w="http://schemas.openxmlformats.org/wordprocessingml/2006/main" xmlns:w10="urn:schemas-microsoft-com:office:word" xmlns:wp14="http://schemas.microsoft.com/office/word/2010/wordprocessingDrawing" xmlns:v="urn:schemas-microsoft-com:vml" xmlns:oel="http://schemas.microsoft.com/office/2019/extlst" xmlns:o="urn:schemas-microsoft-com:office:office" xmlns:am3d="http://schemas.microsoft.com/office/drawing/2017/model3d" xmlns:aink="http://schemas.microsoft.com/office/drawing/2016/ink" xmlns:mc="http://schemas.openxmlformats.org/markup-compatibility/2006" xmlns:cx8="http://schemas.microsoft.com/office/drawing/2016/5/14/chartex" xmlns:cx7="http://schemas.microsoft.com/office/drawing/2016/5/13/chartex" xmlns:cx6="http://schemas.microsoft.com/office/drawing/2016/5/12/chartex" xmlns:cx5="http://schemas.microsoft.com/office/drawing/2016/5/11/chartex" xmlns:cx4="http://schemas.microsoft.com/office/drawing/2016/5/10/chartex" xmlns:cx3="http://schemas.microsoft.com/office/drawing/2016/5/9/chartex" xmlns:cx2="http://schemas.microsoft.com/office/drawing/2015/10/21/chartex" xmlns:cx1="http://schemas.microsoft.com/office/drawing/2015/9/8/chartex" xmlns:cx="http://schemas.microsoft.com/office/drawing/2014/chartex" xmlns:wpc="http://schemas.microsoft.com/office/word/2010/wordprocessingCanvas" xmlns="" val="0"/>
                         </a:ext>
                       </a:extLst>
                     </a:blip>
@@ -200,17 +200,7 @@
           <w:szCs w:val="18"/>
           <w:shd w:val="clear" w:color="auto" w:fill="FFFFFF"/>
         </w:rPr>
-        <w:t>FH52-60S-0.5SH</w:t>
-      </w:r>
-      <w:r>
-        <w:rPr>
-          <w:rFonts w:ascii="微软雅黑" w:eastAsia="微软雅黑" w:hAnsi="微软雅黑" w:hint="eastAsia"/>
-          <w:color w:val="444444"/>
-          <w:sz w:val="18"/>
-          <w:szCs w:val="18"/>
-          <w:shd w:val="clear" w:color="auto" w:fill="FFFFFF"/>
-        </w:rPr>
-        <w:t>：板</w:t>
+        <w:t>FH52-60S-0.5SH：板</w:t>
       </w:r>
       <w:proofErr w:type="gramStart"/>
       <w:r>
@@ -516,6 +506,406 @@
         <w:rPr>
           <w:rFonts w:hint="eastAsia"/>
           <w:highlight w:val="yellow"/>
+        </w:rPr>
+        <w:t>。</w:t>
+      </w:r>
+    </w:p>
+    <w:p>
+      <w:pPr>
+        <w:rPr>
+          <w:rFonts w:hint="eastAsia"/>
+          <w:highlight w:val="yellow"/>
+        </w:rPr>
+      </w:pPr>
+    </w:p>
+    <w:p>
+      <w:pPr>
+        <w:sectPr>
+          <w:pgSz w:w="11906" w:h="16838"/>
+          <w:pgMar w:top="1440" w:right="1800" w:bottom="1440" w:left="1800" w:header="851" w:footer="992" w:gutter="0"/>
+          <w:cols w:space="425"/>
+          <w:docGrid w:type="lines" w:linePitch="312"/>
+        </w:sectPr>
+      </w:pPr>
+    </w:p>
+    <w:p>
+      <w:pPr>
+        <w:rPr>
+          <w:rFonts w:hint="eastAsia"/>
+        </w:rPr>
+      </w:pPr>
+      <w:r>
+        <w:rPr>
+          <w:rFonts w:hint="eastAsia"/>
+        </w:rPr>
+        <w:lastRenderedPageBreak/>
+        <w:t>器件排布</w:t>
+      </w:r>
+    </w:p>
+    <w:p>
+      <w:pPr>
+        <w:rPr>
+          <w:rFonts w:hint="eastAsia"/>
+        </w:rPr>
+      </w:pPr>
+    </w:p>
+    <w:p>
+      <w:pPr>
+        <w:rPr>
+          <w:rFonts w:hint="eastAsia"/>
+        </w:rPr>
+      </w:pPr>
+    </w:p>
+    <w:p>
+      <w:pPr>
+        <w:rPr>
+          <w:rFonts w:hint="eastAsia"/>
+        </w:rPr>
+      </w:pPr>
+      <w:r>
+        <w:rPr>
+          <w:rFonts w:ascii="微软雅黑" w:eastAsia="微软雅黑" w:hAnsi="微软雅黑" w:hint="eastAsia"/>
+          <w:noProof/>
+          <w:color w:val="444444"/>
+          <w:sz w:val="18"/>
+          <w:szCs w:val="18"/>
+        </w:rPr>
+      </w:r>
+      <w:r>
+        <w:pict>
+          <v:group id="_x0000_s1027" editas="canvas" style="width:415.3pt;height:446.65pt;mso-position-horizontal-relative:char;mso-position-vertical-relative:line" coordorigin="2362,8565" coordsize="7200,7743">
+            <o:lock v:ext="edit" aspectratio="t"/>
+            <v:shapetype id="_x0000_t75" coordsize="21600,21600" o:spt="75" o:preferrelative="t" path="m@4@5l@4@11@9@11@9@5xe" filled="f" stroked="f">
+              <v:stroke joinstyle="miter"/>
+              <v:formulas>
+                <v:f eqn="if lineDrawn pixelLineWidth 0"/>
+                <v:f eqn="sum @0 1 0"/>
+                <v:f eqn="sum 0 0 @1"/>
+                <v:f eqn="prod @2 1 2"/>
+                <v:f eqn="prod @3 21600 pixelWidth"/>
+                <v:f eqn="prod @3 21600 pixelHeight"/>
+                <v:f eqn="sum @0 0 1"/>
+                <v:f eqn="prod @6 1 2"/>
+                <v:f eqn="prod @7 21600 pixelWidth"/>
+                <v:f eqn="sum @8 21600 0"/>
+                <v:f eqn="prod @7 21600 pixelHeight"/>
+                <v:f eqn="sum @10 21600 0"/>
+              </v:formulas>
+              <v:path o:extrusionok="f" gradientshapeok="t" o:connecttype="rect"/>
+              <o:lock v:ext="edit" aspectratio="t"/>
+            </v:shapetype>
+            <v:shape id="_x0000_s1026" type="#_x0000_t75" style="position:absolute;left:2362;top:8565;width:7200;height:7743" o:preferrelative="f">
+              <v:fill o:detectmouseclick="t"/>
+              <v:path o:extrusionok="t" o:connecttype="none"/>
+              <o:lock v:ext="edit" text="t"/>
+            </v:shape>
+            <v:rect id="_x0000_s1029" style="position:absolute;left:3298;top:8767;width:5266;height:7130"/>
+            <v:roundrect id="_x0000_s1030" style="position:absolute;left:3844;top:9170;width:4252;height:1313" arcsize="10923f"/>
+            <v:roundrect id="_x0000_s1031" style="position:absolute;left:5145;top:11926;width:1690;height:1469" arcsize="10923f"/>
+            <v:roundrect id="_x0000_s1032" style="position:absolute;left:3740;top:14864;width:4616;height:786" arcsize="10923f"/>
+            <v:roundrect id="_x0000_s1033" style="position:absolute;left:2817;top:10821;width:1027;height:3653" arcsize="10923f"/>
+            <v:roundrect id="_x0000_s1034" style="position:absolute;left:7862;top:10821;width:1183;height:3848" arcsize="10923f"/>
+            <v:shapetype id="_x0000_t202" coordsize="21600,21600" o:spt="202" path="m,l,21600r21600,l21600,xe">
+              <v:stroke joinstyle="miter"/>
+              <v:path gradientshapeok="t" o:connecttype="rect"/>
+            </v:shapetype>
+            <v:shape id="_x0000_s1035" type="#_x0000_t202" style="position:absolute;left:5288;top:9391;width:1248;height:338">
+              <v:textbox>
+                <w:txbxContent>
+                  <w:p>
+                    <w:r>
+                      <w:t>电源组</w:t>
+                    </w:r>
+                  </w:p>
+                </w:txbxContent>
+              </v:textbox>
+            </v:shape>
+            <v:shape id="_x0000_s1036" type="#_x0000_t202" style="position:absolute;left:3116;top:11185;width:416;height:2886">
+              <v:textbox>
+                <w:txbxContent>
+                  <w:p>
+                    <w:r>
+                      <w:t>输入</w:t>
+                    </w:r>
+                    <w:r>
+                      <w:rPr>
+                        <w:rFonts w:hint="eastAsia"/>
+                      </w:rPr>
+                      <w:t>/输出</w:t>
+                    </w:r>
+                  </w:p>
+                </w:txbxContent>
+              </v:textbox>
+            </v:shape>
+            <v:shape id="_x0000_s1037" type="#_x0000_t202" style="position:absolute;left:8239;top:10990;width:559;height:3198">
+              <v:textbox>
+                <w:txbxContent>
+                  <w:p>
+                    <w:r>
+                      <w:t>输入</w:t>
+                    </w:r>
+                    <w:r>
+                      <w:rPr>
+                        <w:rFonts w:hint="eastAsia"/>
+                      </w:rPr>
+                      <w:t>/输出</w:t>
+                    </w:r>
+                  </w:p>
+                </w:txbxContent>
+              </v:textbox>
+            </v:shape>
+            <v:shape id="_x0000_s1038" type="#_x0000_t202" style="position:absolute;left:4364;top:14929;width:3498;height:500">
+              <v:textbox>
+                <w:txbxContent>
+                  <w:p>
+                    <w:r>
+                      <w:t>接OLED</w:t>
+                    </w:r>
+                  </w:p>
+                </w:txbxContent>
+              </v:textbox>
+            </v:shape>
+            <v:shape id="_x0000_s1039" type="#_x0000_t202" style="position:absolute;left:5587;top:12244;width:884;height:780">
+              <v:textbox>
+                <w:txbxContent>
+                  <w:p>
+                    <w:r>
+                      <w:t>MCU</w:t>
+                    </w:r>
+                  </w:p>
+                </w:txbxContent>
+              </v:textbox>
+            </v:shape>
+            <v:roundrect id="_x0000_s1051" style="position:absolute;left:4716;top:10821;width:1651;height:812" arcsize="10923f"/>
+            <v:shape id="_x0000_s1052" type="#_x0000_t202" style="position:absolute;left:4898;top:10990;width:1001;height:448">
+              <v:textbox>
+                <w:txbxContent>
+                  <w:p>
+                    <w:r>
+                      <w:rPr>
+                        <w:rFonts w:hint="eastAsia"/>
+                      </w:rPr>
+                      <w:t>485</w:t>
+                    </w:r>
+                  </w:p>
+                </w:txbxContent>
+              </v:textbox>
+            </v:shape>
+            <w10:wrap type="none"/>
+            <w10:anchorlock/>
+          </v:group>
+        </w:pict>
+      </w:r>
+    </w:p>
+    <w:p>
+      <w:pPr>
+        <w:rPr>
+          <w:rFonts w:hint="eastAsia"/>
+        </w:rPr>
+      </w:pPr>
+      <w:proofErr w:type="gramStart"/>
+      <w:r>
+        <w:t>电源组放一起</w:t>
+      </w:r>
+      <w:proofErr w:type="gramEnd"/>
+      <w:r>
+        <w:t>，靠近PCB上端；下端用来连接OLED（HMI）</w:t>
+      </w:r>
+    </w:p>
+    <w:p>
+      <w:pPr>
+        <w:rPr>
+          <w:rFonts w:hint="eastAsia"/>
+        </w:rPr>
+      </w:pPr>
+      <w:r>
+        <w:rPr>
+          <w:rFonts w:hint="eastAsia"/>
+        </w:rPr>
+        <w:t>下一页的ADC接口和芯片可以放在这个 板子上，MCU和485向右移</w:t>
+      </w:r>
+    </w:p>
+    <w:p>
+      <w:pPr>
+        <w:rPr>
+          <w:rFonts w:hint="eastAsia"/>
+        </w:rPr>
+      </w:pPr>
+      <w:r>
+        <w:rPr>
+          <w:rFonts w:hint="eastAsia"/>
+        </w:rPr>
+        <w:t>右边输入/输出就不用了，但是得</w:t>
+      </w:r>
+      <w:proofErr w:type="gramStart"/>
+      <w:r>
+        <w:rPr>
+          <w:rFonts w:hint="eastAsia"/>
+        </w:rPr>
+        <w:t>留位置</w:t>
+      </w:r>
+      <w:proofErr w:type="gramEnd"/>
+      <w:r>
+        <w:rPr>
+          <w:rFonts w:hint="eastAsia"/>
+        </w:rPr>
+        <w:t>放连接器</w:t>
+      </w:r>
+    </w:p>
+    <w:p>
+      <w:pPr>
+        <w:rPr>
+          <w:rFonts w:hint="eastAsia"/>
+        </w:rPr>
+      </w:pPr>
+      <w:r>
+        <w:rPr>
+          <w:rFonts w:hint="eastAsia"/>
+        </w:rPr>
+        <w:t>电源组的模块放置在同一面（模块高度占据两块PCB中间，有利于模块散热）；其它芯片可以放置在模块</w:t>
+      </w:r>
+      <w:proofErr w:type="gramStart"/>
+      <w:r>
+        <w:rPr>
+          <w:rFonts w:hint="eastAsia"/>
+        </w:rPr>
+        <w:t>面或者</w:t>
+      </w:r>
+      <w:proofErr w:type="gramEnd"/>
+      <w:r>
+        <w:rPr>
+          <w:rFonts w:hint="eastAsia"/>
+        </w:rPr>
+        <w:t>背面。</w:t>
+      </w:r>
+    </w:p>
+    <w:p>
+      <w:pPr>
+        <w:rPr>
+          <w:rFonts w:hint="eastAsia"/>
+        </w:rPr>
+      </w:pPr>
+      <w:r>
+        <w:rPr>
+          <w:noProof/>
+        </w:rPr>
+      </w:r>
+      <w:r>
+        <w:pict>
+          <v:group id="_x0000_s1042" editas="canvas" style="width:415.3pt;height:479.1pt;mso-position-horizontal-relative:char;mso-position-vertical-relative:line" coordorigin="2362,7245" coordsize="7200,8306">
+            <o:lock v:ext="edit" aspectratio="t"/>
+            <v:shape id="_x0000_s1041" type="#_x0000_t75" style="position:absolute;left:2362;top:7245;width:7200;height:8306" o:preferrelative="f">
+              <v:fill o:detectmouseclick="t"/>
+              <v:path o:extrusionok="t" o:connecttype="none"/>
+              <o:lock v:ext="edit" text="t"/>
+            </v:shape>
+            <v:rect id="_x0000_s1043" style="position:absolute;left:3090;top:7932;width:6046;height:7346"/>
+            <v:roundrect id="_x0000_s1044" style="position:absolute;left:3259;top:8244;width:897;height:6033" arcsize="10923f"/>
+            <v:roundrect id="_x0000_s1045" style="position:absolute;left:8005;top:8361;width:962;height:5916" arcsize="10923f"/>
+            <v:roundrect id="_x0000_s1046" style="position:absolute;left:3519;top:14381;width:5149;height:715" arcsize="10923f"/>
+            <v:shape id="_x0000_s1047" type="#_x0000_t202" style="position:absolute;left:3453;top:10376;width:534;height:1248">
+              <v:textbox>
+                <w:txbxContent>
+                  <w:p>
+                    <w:r>
+                      <w:t>输入</w:t>
+                    </w:r>
+                  </w:p>
+                </w:txbxContent>
+              </v:textbox>
+            </v:shape>
+            <v:shape id="_x0000_s1048" type="#_x0000_t202" style="position:absolute;left:8265;top:10376;width:481;height:1417">
+              <v:textbox>
+                <w:txbxContent>
+                  <w:p>
+                    <w:r>
+                      <w:t>输出</w:t>
+                    </w:r>
+                  </w:p>
+                </w:txbxContent>
+              </v:textbox>
+            </v:shape>
+            <v:roundrect id="_x0000_s1049" style="position:absolute;left:4403;top:8153;width:1496;height:6124" arcsize="10923f"/>
+            <v:roundrect id="_x0000_s1050" style="position:absolute;left:6250;top:8153;width:1521;height:6059" arcsize="10923f"/>
+            <v:shape id="_x0000_s1053" type="#_x0000_t202" style="position:absolute;left:4754;top:10012;width:807;height:2262">
+              <v:textbox>
+                <w:txbxContent>
+                  <w:p>
+                    <w:r>
+                      <w:t>DAC</w:t>
+                    </w:r>
+                  </w:p>
+                </w:txbxContent>
+              </v:textbox>
+            </v:shape>
+            <v:shape id="_x0000_s1054" type="#_x0000_t202" style="position:absolute;left:6614;top:10077;width:1040;height:2535">
+              <v:textbox>
+                <w:txbxContent>
+                  <w:p>
+                    <w:r>
+                      <w:t>ADC</w:t>
+                    </w:r>
+                  </w:p>
+                </w:txbxContent>
+              </v:textbox>
+            </v:shape>
+            <v:shape id="_x0000_s1055" type="#_x0000_t202" style="position:absolute;left:4937;top:14576;width:2093;height:442">
+              <v:textbox>
+                <w:txbxContent>
+                  <w:p>
+                    <w:r>
+                      <w:t>接OLED</w:t>
+                    </w:r>
+                  </w:p>
+                </w:txbxContent>
+              </v:textbox>
+            </v:shape>
+            <w10:wrap type="none"/>
+            <w10:anchorlock/>
+          </v:group>
+        </w:pict>
+      </w:r>
+    </w:p>
+    <w:p>
+      <w:pPr>
+        <w:rPr>
+          <w:rFonts w:hint="eastAsia"/>
+        </w:rPr>
+      </w:pPr>
+      <w:r>
+        <w:rPr>
+          <w:rFonts w:hint="eastAsia"/>
+        </w:rPr>
+        <w:t>ADC估计需要放置一块大PCB上</w:t>
+      </w:r>
+    </w:p>
+    <w:p>
+      <w:pPr>
+        <w:rPr>
+          <w:rFonts w:hint="eastAsia"/>
+        </w:rPr>
+      </w:pPr>
+      <w:r>
+        <w:t>DAC的接口和DAC芯片靠近放；考虑放到MCU附近</w:t>
+      </w:r>
+    </w:p>
+    <w:p>
+      <w:pPr>
+        <w:rPr>
+          <w:rFonts w:hint="eastAsia"/>
+        </w:rPr>
+      </w:pPr>
+    </w:p>
+    <w:p>
+      <w:r>
+        <w:rPr>
+          <w:rFonts w:hint="eastAsia"/>
+        </w:rPr>
+        <w:t>HMI板子上的电源全部来自于3.3VCC，里面有两个BOOST</w:t>
+      </w:r>
+      <w:r>
+        <w:rPr>
+          <w:rFonts w:hint="eastAsia"/>
         </w:rPr>
         <w:t>。</w:t>
       </w:r>
@@ -530,9 +920,47 @@
 </w:document>
 </file>
 
+<file path=word/endnotes.xml><?xml version="1.0" encoding="utf-8"?>
+<w:endnotes xmlns:ve="http://schemas.openxmlformats.org/markup-compatibility/2006" xmlns:o="urn:schemas-microsoft-com:office:office" xmlns:r="http://schemas.openxmlformats.org/officeDocument/2006/relationships" xmlns:m="http://schemas.openxmlformats.org/officeDocument/2006/math" xmlns:v="urn:schemas-microsoft-com:vml" xmlns:wp="http://schemas.openxmlformats.org/drawingml/2006/wordprocessingDrawing" xmlns:w10="urn:schemas-microsoft-com:office:word" xmlns:w="http://schemas.openxmlformats.org/wordprocessingml/2006/main" xmlns:wne="http://schemas.microsoft.com/office/word/2006/wordml">
+  <w:endnote w:type="separator" w:id="-1">
+    <w:p>
+      <w:r>
+        <w:separator/>
+      </w:r>
+    </w:p>
+  </w:endnote>
+  <w:endnote w:type="continuationSeparator" w:id="0">
+    <w:p>
+      <w:r>
+        <w:continuationSeparator/>
+      </w:r>
+    </w:p>
+  </w:endnote>
+</w:endnotes>
+</file>
+
+<file path=word/footnotes.xml><?xml version="1.0" encoding="utf-8"?>
+<w:footnotes xmlns:ve="http://schemas.openxmlformats.org/markup-compatibility/2006" xmlns:o="urn:schemas-microsoft-com:office:office" xmlns:r="http://schemas.openxmlformats.org/officeDocument/2006/relationships" xmlns:m="http://schemas.openxmlformats.org/officeDocument/2006/math" xmlns:v="urn:schemas-microsoft-com:vml" xmlns:wp="http://schemas.openxmlformats.org/drawingml/2006/wordprocessingDrawing" xmlns:w10="urn:schemas-microsoft-com:office:word" xmlns:w="http://schemas.openxmlformats.org/wordprocessingml/2006/main" xmlns:wne="http://schemas.microsoft.com/office/word/2006/wordml">
+  <w:footnote w:type="separator" w:id="-1">
+    <w:p>
+      <w:r>
+        <w:separator/>
+      </w:r>
+    </w:p>
+  </w:footnote>
+  <w:footnote w:type="continuationSeparator" w:id="0">
+    <w:p>
+      <w:r>
+        <w:continuationSeparator/>
+      </w:r>
+    </w:p>
+  </w:footnote>
+</w:footnotes>
+</file>
+
 <file path=word/numbering.xml><?xml version="1.0" encoding="utf-8"?>
-<w:numbering xmlns:wpc="http://schemas.microsoft.com/office/word/2010/wordprocessingCanvas" xmlns:cx="http://schemas.microsoft.com/office/drawing/2014/chartex" xmlns:cx1="http://schemas.microsoft.com/office/drawing/2015/9/8/chartex" xmlns:cx2="http://schemas.microsoft.com/office/drawing/2015/10/21/chartex" xmlns:cx3="http://schemas.microsoft.com/office/drawing/2016/5/9/chartex" xmlns:cx4="http://schemas.microsoft.com/office/drawing/2016/5/10/chartex" xmlns:cx5="http://schemas.microsoft.com/office/drawing/2016/5/11/chartex" xmlns:cx6="http://schemas.microsoft.com/office/drawing/2016/5/12/chartex" xmlns:cx7="http://schemas.microsoft.com/office/drawing/2016/5/13/chartex" xmlns:cx8="http://schemas.microsoft.com/office/drawing/2016/5/14/chartex" xmlns:mc="http://schemas.openxmlformats.org/markup-compatibility/2006" xmlns:aink="http://schemas.microsoft.com/office/drawing/2016/ink" xmlns:am3d="http://schemas.microsoft.com/office/drawing/2017/model3d" xmlns:o="urn:schemas-microsoft-com:office:office" xmlns:oel="http://schemas.microsoft.com/office/2019/extlst" xmlns:r="http://schemas.openxmlformats.org/officeDocument/2006/relationships" xmlns:m="http://schemas.openxmlformats.org/officeDocument/2006/math" xmlns:v="urn:schemas-microsoft-com:vml" xmlns:wp14="http://schemas.microsoft.com/office/word/2010/wordprocessingDrawing" xmlns:wp="http://schemas.openxmlformats.org/drawingml/2006/wordprocessingDrawing" xmlns:w10="urn:schemas-microsoft-com:office:word" xmlns:w="http://schemas.openxmlformats.org/wordprocessingml/2006/main" xmlns:w14="http://schemas.microsoft.com/office/word/2010/wordml" xmlns:w15="http://schemas.microsoft.com/office/word/2012/wordml" xmlns:w16cex="http://schemas.microsoft.com/office/word/2018/wordml/cex" xmlns:w16cid="http://schemas.microsoft.com/office/word/2016/wordml/cid" xmlns:w16="http://schemas.microsoft.com/office/word/2018/wordml" xmlns:w16sdtdh="http://schemas.microsoft.com/office/word/2020/wordml/sdtdatahash" xmlns:w16se="http://schemas.microsoft.com/office/word/2015/wordml/symex" xmlns:wpg="http://schemas.microsoft.com/office/word/2010/wordprocessingGroup" xmlns:wpi="http://schemas.microsoft.com/office/word/2010/wordprocessingInk" xmlns:wne="http://schemas.microsoft.com/office/word/2006/wordml" xmlns:wps="http://schemas.microsoft.com/office/word/2010/wordprocessingShape" mc:Ignorable="w14 w15 w16se w16cid w16 w16cex w16sdtdh wp14">
-  <w:abstractNum w:abstractNumId="0" w15:restartNumberingAfterBreak="0">
+<w:numbering xmlns:ve="http://schemas.openxmlformats.org/markup-compatibility/2006" xmlns:o="urn:schemas-microsoft-com:office:office" xmlns:r="http://schemas.openxmlformats.org/officeDocument/2006/relationships" xmlns:m="http://schemas.openxmlformats.org/officeDocument/2006/math" xmlns:v="urn:schemas-microsoft-com:vml" xmlns:wp="http://schemas.openxmlformats.org/drawingml/2006/wordprocessingDrawing" xmlns:w10="urn:schemas-microsoft-com:office:word" xmlns:w="http://schemas.openxmlformats.org/wordprocessingml/2006/main" xmlns:wne="http://schemas.microsoft.com/office/word/2006/wordml">
+  <w:abstractNum w:abstractNumId="0">
     <w:nsid w:val="0B6B3F07"/>
     <w:multiLevelType w:val="hybridMultilevel"/>
     <w:tmpl w:val="0C1E15AC"/>
@@ -621,7 +1049,7 @@
       </w:pPr>
     </w:lvl>
   </w:abstractNum>
-  <w:abstractNum w:abstractNumId="1" w15:restartNumberingAfterBreak="0">
+  <w:abstractNum w:abstractNumId="1">
     <w:nsid w:val="540627CC"/>
     <w:multiLevelType w:val="hybridMultilevel"/>
     <w:tmpl w:val="CC240A76"/>
@@ -707,17 +1135,17 @@
       </w:pPr>
     </w:lvl>
   </w:abstractNum>
-  <w:num w:numId="1" w16cid:durableId="612057749">
+  <w:num w:numId="1">
     <w:abstractNumId w:val="0"/>
   </w:num>
-  <w:num w:numId="2" w16cid:durableId="823132208">
+  <w:num w:numId="2">
     <w:abstractNumId w:val="1"/>
   </w:num>
 </w:numbering>
 </file>
 
 <file path=word/styles.xml><?xml version="1.0" encoding="utf-8"?>
-<w:styles xmlns:mc="http://schemas.openxmlformats.org/markup-compatibility/2006" xmlns:r="http://schemas.openxmlformats.org/officeDocument/2006/relationships" xmlns:w="http://schemas.openxmlformats.org/wordprocessingml/2006/main" xmlns:w14="http://schemas.microsoft.com/office/word/2010/wordml" xmlns:w15="http://schemas.microsoft.com/office/word/2012/wordml" xmlns:w16cex="http://schemas.microsoft.com/office/word/2018/wordml/cex" xmlns:w16cid="http://schemas.microsoft.com/office/word/2016/wordml/cid" xmlns:w16="http://schemas.microsoft.com/office/word/2018/wordml" xmlns:w16sdtdh="http://schemas.microsoft.com/office/word/2020/wordml/sdtdatahash" xmlns:w16se="http://schemas.microsoft.com/office/word/2015/wordml/symex" mc:Ignorable="w14 w15 w16se w16cid w16 w16cex w16sdtdh">
+<w:styles xmlns:r="http://schemas.openxmlformats.org/officeDocument/2006/relationships" xmlns:w="http://schemas.openxmlformats.org/wordprocessingml/2006/main">
   <w:docDefaults>
     <w:rPrDefault>
       <w:rPr>
@@ -730,387 +1158,149 @@
     </w:rPrDefault>
     <w:pPrDefault/>
   </w:docDefaults>
-  <w:latentStyles w:defLockedState="0" w:defUIPriority="99" w:defSemiHidden="0" w:defUnhideWhenUsed="0" w:defQFormat="0" w:count="376">
-    <w:lsdException w:name="Normal" w:uiPriority="0" w:qFormat="1"/>
-    <w:lsdException w:name="heading 1" w:uiPriority="9" w:qFormat="1"/>
-    <w:lsdException w:name="heading 2" w:semiHidden="1" w:uiPriority="9" w:unhideWhenUsed="1" w:qFormat="1"/>
-    <w:lsdException w:name="heading 3" w:semiHidden="1" w:uiPriority="9" w:unhideWhenUsed="1" w:qFormat="1"/>
-    <w:lsdException w:name="heading 4" w:semiHidden="1" w:uiPriority="9" w:unhideWhenUsed="1" w:qFormat="1"/>
-    <w:lsdException w:name="heading 5" w:semiHidden="1" w:uiPriority="9" w:unhideWhenUsed="1" w:qFormat="1"/>
-    <w:lsdException w:name="heading 6" w:semiHidden="1" w:uiPriority="9" w:unhideWhenUsed="1" w:qFormat="1"/>
-    <w:lsdException w:name="heading 7" w:semiHidden="1" w:uiPriority="9" w:unhideWhenUsed="1" w:qFormat="1"/>
-    <w:lsdException w:name="heading 8" w:semiHidden="1" w:uiPriority="9" w:unhideWhenUsed="1" w:qFormat="1"/>
-    <w:lsdException w:name="heading 9" w:semiHidden="1" w:uiPriority="9" w:unhideWhenUsed="1" w:qFormat="1"/>
-    <w:lsdException w:name="index 1" w:semiHidden="1" w:unhideWhenUsed="1"/>
-    <w:lsdException w:name="index 2" w:semiHidden="1" w:unhideWhenUsed="1"/>
-    <w:lsdException w:name="index 3" w:semiHidden="1" w:unhideWhenUsed="1"/>
-    <w:lsdException w:name="index 4" w:semiHidden="1" w:unhideWhenUsed="1"/>
-    <w:lsdException w:name="index 5" w:semiHidden="1" w:unhideWhenUsed="1"/>
-    <w:lsdException w:name="index 6" w:semiHidden="1" w:unhideWhenUsed="1"/>
-    <w:lsdException w:name="index 7" w:semiHidden="1" w:unhideWhenUsed="1"/>
-    <w:lsdException w:name="index 8" w:semiHidden="1" w:unhideWhenUsed="1"/>
-    <w:lsdException w:name="index 9" w:semiHidden="1" w:unhideWhenUsed="1"/>
-    <w:lsdException w:name="toc 1" w:semiHidden="1" w:uiPriority="39" w:unhideWhenUsed="1"/>
-    <w:lsdException w:name="toc 2" w:semiHidden="1" w:uiPriority="39" w:unhideWhenUsed="1"/>
-    <w:lsdException w:name="toc 3" w:semiHidden="1" w:uiPriority="39" w:unhideWhenUsed="1"/>
-    <w:lsdException w:name="toc 4" w:semiHidden="1" w:uiPriority="39" w:unhideWhenUsed="1"/>
-    <w:lsdException w:name="toc 5" w:semiHidden="1" w:uiPriority="39" w:unhideWhenUsed="1"/>
-    <w:lsdException w:name="toc 6" w:semiHidden="1" w:uiPriority="39" w:unhideWhenUsed="1"/>
-    <w:lsdException w:name="toc 7" w:semiHidden="1" w:uiPriority="39" w:unhideWhenUsed="1"/>
-    <w:lsdException w:name="toc 8" w:semiHidden="1" w:uiPriority="39" w:unhideWhenUsed="1"/>
-    <w:lsdException w:name="toc 9" w:semiHidden="1" w:uiPriority="39" w:unhideWhenUsed="1"/>
-    <w:lsdException w:name="Normal Indent" w:semiHidden="1" w:unhideWhenUsed="1"/>
-    <w:lsdException w:name="footnote text" w:semiHidden="1" w:unhideWhenUsed="1"/>
-    <w:lsdException w:name="annotation text" w:semiHidden="1" w:unhideWhenUsed="1"/>
-    <w:lsdException w:name="header" w:semiHidden="1" w:unhideWhenUsed="1"/>
-    <w:lsdException w:name="footer" w:semiHidden="1" w:unhideWhenUsed="1"/>
-    <w:lsdException w:name="index heading" w:semiHidden="1" w:unhideWhenUsed="1"/>
-    <w:lsdException w:name="caption" w:semiHidden="1" w:uiPriority="35" w:unhideWhenUsed="1" w:qFormat="1"/>
-    <w:lsdException w:name="table of figures" w:semiHidden="1" w:unhideWhenUsed="1"/>
-    <w:lsdException w:name="envelope address" w:semiHidden="1" w:unhideWhenUsed="1"/>
-    <w:lsdException w:name="envelope return" w:semiHidden="1" w:unhideWhenUsed="1"/>
-    <w:lsdException w:name="footnote reference" w:semiHidden="1" w:unhideWhenUsed="1"/>
-    <w:lsdException w:name="annotation reference" w:semiHidden="1" w:unhideWhenUsed="1"/>
-    <w:lsdException w:name="line number" w:semiHidden="1" w:unhideWhenUsed="1"/>
-    <w:lsdException w:name="page number" w:semiHidden="1" w:unhideWhenUsed="1"/>
-    <w:lsdException w:name="endnote reference" w:semiHidden="1" w:unhideWhenUsed="1"/>
-    <w:lsdException w:name="endnote text" w:semiHidden="1" w:unhideWhenUsed="1"/>
-    <w:lsdException w:name="table of authorities" w:semiHidden="1" w:unhideWhenUsed="1"/>
-    <w:lsdException w:name="macro" w:semiHidden="1" w:unhideWhenUsed="1"/>
-    <w:lsdException w:name="toa heading" w:semiHidden="1" w:unhideWhenUsed="1"/>
-    <w:lsdException w:name="List" w:semiHidden="1" w:unhideWhenUsed="1"/>
-    <w:lsdException w:name="List Bullet" w:semiHidden="1" w:unhideWhenUsed="1"/>
-    <w:lsdException w:name="List Number" w:semiHidden="1" w:unhideWhenUsed="1"/>
-    <w:lsdException w:name="List 2" w:semiHidden="1" w:unhideWhenUsed="1"/>
-    <w:lsdException w:name="List 3" w:semiHidden="1" w:unhideWhenUsed="1"/>
-    <w:lsdException w:name="List 4" w:semiHidden="1" w:unhideWhenUsed="1"/>
-    <w:lsdException w:name="List 5" w:semiHidden="1" w:unhideWhenUsed="1"/>
-    <w:lsdException w:name="List Bullet 2" w:semiHidden="1" w:unhideWhenUsed="1"/>
-    <w:lsdException w:name="List Bullet 3" w:semiHidden="1" w:unhideWhenUsed="1"/>
-    <w:lsdException w:name="List Bullet 4" w:semiHidden="1" w:unhideWhenUsed="1"/>
-    <w:lsdException w:name="List Bullet 5" w:semiHidden="1" w:unhideWhenUsed="1"/>
-    <w:lsdException w:name="List Number 2" w:semiHidden="1" w:unhideWhenUsed="1"/>
-    <w:lsdException w:name="List Number 3" w:semiHidden="1" w:unhideWhenUsed="1"/>
-    <w:lsdException w:name="List Number 4" w:semiHidden="1" w:unhideWhenUsed="1"/>
-    <w:lsdException w:name="List Number 5" w:semiHidden="1" w:unhideWhenUsed="1"/>
-    <w:lsdException w:name="Title" w:uiPriority="10" w:qFormat="1"/>
-    <w:lsdException w:name="Closing" w:semiHidden="1" w:unhideWhenUsed="1"/>
-    <w:lsdException w:name="Signature" w:semiHidden="1" w:unhideWhenUsed="1"/>
-    <w:lsdException w:name="Default Paragraph Font" w:semiHidden="1" w:uiPriority="1" w:unhideWhenUsed="1"/>
-    <w:lsdException w:name="Body Text" w:semiHidden="1" w:unhideWhenUsed="1"/>
-    <w:lsdException w:name="Body Text Indent" w:semiHidden="1" w:unhideWhenUsed="1"/>
-    <w:lsdException w:name="List Continue" w:semiHidden="1" w:unhideWhenUsed="1"/>
-    <w:lsdException w:name="List Continue 2" w:semiHidden="1" w:unhideWhenUsed="1"/>
-    <w:lsdException w:name="List Continue 3" w:semiHidden="1" w:unhideWhenUsed="1"/>
-    <w:lsdException w:name="List Continue 4" w:semiHidden="1" w:unhideWhenUsed="1"/>
-    <w:lsdException w:name="List Continue 5" w:semiHidden="1" w:unhideWhenUsed="1"/>
-    <w:lsdException w:name="Message Header" w:semiHidden="1" w:unhideWhenUsed="1"/>
-    <w:lsdException w:name="Subtitle" w:uiPriority="11" w:qFormat="1"/>
-    <w:lsdException w:name="Salutation" w:semiHidden="1" w:unhideWhenUsed="1"/>
-    <w:lsdException w:name="Date" w:semiHidden="1" w:unhideWhenUsed="1"/>
-    <w:lsdException w:name="Body Text First Indent" w:semiHidden="1" w:unhideWhenUsed="1"/>
-    <w:lsdException w:name="Body Text First Indent 2" w:semiHidden="1" w:unhideWhenUsed="1"/>
-    <w:lsdException w:name="Note Heading" w:semiHidden="1" w:unhideWhenUsed="1"/>
-    <w:lsdException w:name="Body Text 2" w:semiHidden="1" w:unhideWhenUsed="1"/>
-    <w:lsdException w:name="Body Text 3" w:semiHidden="1" w:unhideWhenUsed="1"/>
-    <w:lsdException w:name="Body Text Indent 2" w:semiHidden="1" w:unhideWhenUsed="1"/>
-    <w:lsdException w:name="Body Text Indent 3" w:semiHidden="1" w:unhideWhenUsed="1"/>
-    <w:lsdException w:name="Block Text" w:semiHidden="1" w:unhideWhenUsed="1"/>
-    <w:lsdException w:name="Hyperlink" w:semiHidden="1" w:unhideWhenUsed="1"/>
-    <w:lsdException w:name="FollowedHyperlink" w:semiHidden="1" w:unhideWhenUsed="1"/>
-    <w:lsdException w:name="Strong" w:uiPriority="22" w:qFormat="1"/>
-    <w:lsdException w:name="Emphasis" w:uiPriority="20" w:qFormat="1"/>
-    <w:lsdException w:name="Document Map" w:semiHidden="1" w:unhideWhenUsed="1"/>
-    <w:lsdException w:name="Plain Text" w:semiHidden="1" w:unhideWhenUsed="1"/>
-    <w:lsdException w:name="E-mail Signature" w:semiHidden="1" w:unhideWhenUsed="1"/>
-    <w:lsdException w:name="HTML Top of Form" w:semiHidden="1" w:unhideWhenUsed="1"/>
-    <w:lsdException w:name="HTML Bottom of Form" w:semiHidden="1" w:unhideWhenUsed="1"/>
-    <w:lsdException w:name="Normal (Web)" w:semiHidden="1" w:unhideWhenUsed="1"/>
-    <w:lsdException w:name="HTML Acronym" w:semiHidden="1" w:unhideWhenUsed="1"/>
-    <w:lsdException w:name="HTML Address" w:semiHidden="1" w:unhideWhenUsed="1"/>
-    <w:lsdException w:name="HTML Cite" w:semiHidden="1" w:unhideWhenUsed="1"/>
-    <w:lsdException w:name="HTML Code" w:semiHidden="1" w:unhideWhenUsed="1"/>
-    <w:lsdException w:name="HTML Definition" w:semiHidden="1" w:unhideWhenUsed="1"/>
-    <w:lsdException w:name="HTML Keyboard" w:semiHidden="1" w:unhideWhenUsed="1"/>
-    <w:lsdException w:name="HTML Preformatted" w:semiHidden="1" w:unhideWhenUsed="1"/>
-    <w:lsdException w:name="HTML Sample" w:semiHidden="1" w:unhideWhenUsed="1"/>
-    <w:lsdException w:name="HTML Typewriter" w:semiHidden="1" w:unhideWhenUsed="1"/>
-    <w:lsdException w:name="HTML Variable" w:semiHidden="1" w:unhideWhenUsed="1"/>
-    <w:lsdException w:name="Normal Table" w:semiHidden="1" w:unhideWhenUsed="1"/>
-    <w:lsdException w:name="annotation subject" w:semiHidden="1" w:unhideWhenUsed="1"/>
-    <w:lsdException w:name="No List" w:semiHidden="1" w:unhideWhenUsed="1"/>
-    <w:lsdException w:name="Outline List 1" w:semiHidden="1" w:unhideWhenUsed="1"/>
-    <w:lsdException w:name="Outline List 2" w:semiHidden="1" w:unhideWhenUsed="1"/>
-    <w:lsdException w:name="Outline List 3" w:semiHidden="1" w:unhideWhenUsed="1"/>
-    <w:lsdException w:name="Table Simple 1" w:semiHidden="1" w:unhideWhenUsed="1"/>
-    <w:lsdException w:name="Table Simple 2" w:semiHidden="1" w:unhideWhenUsed="1"/>
-    <w:lsdException w:name="Table Simple 3" w:semiHidden="1" w:unhideWhenUsed="1"/>
-    <w:lsdException w:name="Table Classic 1" w:semiHidden="1" w:unhideWhenUsed="1"/>
-    <w:lsdException w:name="Table Classic 2" w:semiHidden="1" w:unhideWhenUsed="1"/>
-    <w:lsdException w:name="Table Classic 3" w:semiHidden="1" w:unhideWhenUsed="1"/>
-    <w:lsdException w:name="Table Classic 4" w:semiHidden="1" w:unhideWhenUsed="1"/>
-    <w:lsdException w:name="Table Colorful 1" w:semiHidden="1" w:unhideWhenUsed="1"/>
-    <w:lsdException w:name="Table Colorful 2" w:semiHidden="1" w:unhideWhenUsed="1"/>
-    <w:lsdException w:name="Table Colorful 3" w:semiHidden="1" w:unhideWhenUsed="1"/>
-    <w:lsdException w:name="Table Columns 1" w:semiHidden="1" w:unhideWhenUsed="1"/>
-    <w:lsdException w:name="Table Columns 2" w:semiHidden="1" w:unhideWhenUsed="1"/>
-    <w:lsdException w:name="Table Columns 3" w:semiHidden="1" w:unhideWhenUsed="1"/>
-    <w:lsdException w:name="Table Columns 4" w:semiHidden="1" w:unhideWhenUsed="1"/>
-    <w:lsdException w:name="Table Columns 5" w:semiHidden="1" w:unhideWhenUsed="1"/>
-    <w:lsdException w:name="Table Grid 1" w:semiHidden="1" w:unhideWhenUsed="1"/>
-    <w:lsdException w:name="Table Grid 2" w:semiHidden="1" w:unhideWhenUsed="1"/>
-    <w:lsdException w:name="Table Grid 3" w:semiHidden="1" w:unhideWhenUsed="1"/>
-    <w:lsdException w:name="Table Grid 4" w:semiHidden="1" w:unhideWhenUsed="1"/>
-    <w:lsdException w:name="Table Grid 5" w:semiHidden="1" w:unhideWhenUsed="1"/>
-    <w:lsdException w:name="Table Grid 6" w:semiHidden="1" w:unhideWhenUsed="1"/>
-    <w:lsdException w:name="Table Grid 7" w:semiHidden="1" w:unhideWhenUsed="1"/>
-    <w:lsdException w:name="Table Grid 8" w:semiHidden="1" w:unhideWhenUsed="1"/>
-    <w:lsdException w:name="Table List 1" w:semiHidden="1" w:unhideWhenUsed="1"/>
-    <w:lsdException w:name="Table List 2" w:semiHidden="1" w:unhideWhenUsed="1"/>
-    <w:lsdException w:name="Table List 3" w:semiHidden="1" w:unhideWhenUsed="1"/>
-    <w:lsdException w:name="Table List 4" w:semiHidden="1" w:unhideWhenUsed="1"/>
-    <w:lsdException w:name="Table List 5" w:semiHidden="1" w:unhideWhenUsed="1"/>
-    <w:lsdException w:name="Table List 6" w:semiHidden="1" w:unhideWhenUsed="1"/>
-    <w:lsdException w:name="Table List 7" w:semiHidden="1" w:unhideWhenUsed="1"/>
-    <w:lsdException w:name="Table List 8" w:semiHidden="1" w:unhideWhenUsed="1"/>
-    <w:lsdException w:name="Table 3D effects 1" w:semiHidden="1" w:unhideWhenUsed="1"/>
-    <w:lsdException w:name="Table 3D effects 2" w:semiHidden="1" w:unhideWhenUsed="1"/>
-    <w:lsdException w:name="Table 3D effects 3" w:semiHidden="1" w:unhideWhenUsed="1"/>
-    <w:lsdException w:name="Table Contemporary" w:semiHidden="1" w:unhideWhenUsed="1"/>
-    <w:lsdException w:name="Table Elegant" w:semiHidden="1" w:unhideWhenUsed="1"/>
-    <w:lsdException w:name="Table Professional" w:semiHidden="1" w:unhideWhenUsed="1"/>
-    <w:lsdException w:name="Table Subtle 1" w:semiHidden="1" w:unhideWhenUsed="1"/>
-    <w:lsdException w:name="Table Subtle 2" w:semiHidden="1" w:unhideWhenUsed="1"/>
-    <w:lsdException w:name="Table Web 1" w:semiHidden="1" w:unhideWhenUsed="1"/>
-    <w:lsdException w:name="Table Web 2" w:semiHidden="1" w:unhideWhenUsed="1"/>
-    <w:lsdException w:name="Table Web 3" w:semiHidden="1" w:unhideWhenUsed="1"/>
-    <w:lsdException w:name="Balloon Text" w:semiHidden="1" w:unhideWhenUsed="1"/>
-    <w:lsdException w:name="Table Grid" w:uiPriority="39"/>
-    <w:lsdException w:name="Table Theme" w:semiHidden="1" w:unhideWhenUsed="1"/>
-    <w:lsdException w:name="Placeholder Text" w:semiHidden="1"/>
-    <w:lsdException w:name="No Spacing" w:uiPriority="1" w:qFormat="1"/>
-    <w:lsdException w:name="Light Shading" w:uiPriority="60"/>
-    <w:lsdException w:name="Light List" w:uiPriority="61"/>
-    <w:lsdException w:name="Light Grid" w:uiPriority="62"/>
-    <w:lsdException w:name="Medium Shading 1" w:uiPriority="63"/>
-    <w:lsdException w:name="Medium Shading 2" w:uiPriority="64"/>
-    <w:lsdException w:name="Medium List 1" w:uiPriority="65"/>
-    <w:lsdException w:name="Medium List 2" w:uiPriority="66"/>
-    <w:lsdException w:name="Medium Grid 1" w:uiPriority="67"/>
-    <w:lsdException w:name="Medium Grid 2" w:uiPriority="68"/>
-    <w:lsdException w:name="Medium Grid 3" w:uiPriority="69"/>
-    <w:lsdException w:name="Dark List" w:uiPriority="70"/>
-    <w:lsdException w:name="Colorful Shading" w:uiPriority="71"/>
-    <w:lsdException w:name="Colorful List" w:uiPriority="72"/>
-    <w:lsdException w:name="Colorful Grid" w:uiPriority="73"/>
-    <w:lsdException w:name="Light Shading Accent 1" w:uiPriority="60"/>
-    <w:lsdException w:name="Light List Accent 1" w:uiPriority="61"/>
-    <w:lsdException w:name="Light Grid Accent 1" w:uiPriority="62"/>
-    <w:lsdException w:name="Medium Shading 1 Accent 1" w:uiPriority="63"/>
-    <w:lsdException w:name="Medium Shading 2 Accent 1" w:uiPriority="64"/>
-    <w:lsdException w:name="Medium List 1 Accent 1" w:uiPriority="65"/>
-    <w:lsdException w:name="Revision" w:semiHidden="1"/>
-    <w:lsdException w:name="List Paragraph" w:uiPriority="34" w:qFormat="1"/>
-    <w:lsdException w:name="Quote" w:uiPriority="29" w:qFormat="1"/>
-    <w:lsdException w:name="Intense Quote" w:uiPriority="30" w:qFormat="1"/>
-    <w:lsdException w:name="Medium List 2 Accent 1" w:uiPriority="66"/>
-    <w:lsdException w:name="Medium Grid 1 Accent 1" w:uiPriority="67"/>
-    <w:lsdException w:name="Medium Grid 2 Accent 1" w:uiPriority="68"/>
-    <w:lsdException w:name="Medium Grid 3 Accent 1" w:uiPriority="69"/>
-    <w:lsdException w:name="Dark List Accent 1" w:uiPriority="70"/>
-    <w:lsdException w:name="Colorful Shading Accent 1" w:uiPriority="71"/>
-    <w:lsdException w:name="Colorful List Accent 1" w:uiPriority="72"/>
-    <w:lsdException w:name="Colorful Grid Accent 1" w:uiPriority="73"/>
-    <w:lsdException w:name="Light Shading Accent 2" w:uiPriority="60"/>
-    <w:lsdException w:name="Light List Accent 2" w:uiPriority="61"/>
-    <w:lsdException w:name="Light Grid Accent 2" w:uiPriority="62"/>
-    <w:lsdException w:name="Medium Shading 1 Accent 2" w:uiPriority="63"/>
-    <w:lsdException w:name="Medium Shading 2 Accent 2" w:uiPriority="64"/>
-    <w:lsdException w:name="Medium List 1 Accent 2" w:uiPriority="65"/>
-    <w:lsdException w:name="Medium List 2 Accent 2" w:uiPriority="66"/>
-    <w:lsdException w:name="Medium Grid 1 Accent 2" w:uiPriority="67"/>
-    <w:lsdException w:name="Medium Grid 2 Accent 2" w:uiPriority="68"/>
-    <w:lsdException w:name="Medium Grid 3 Accent 2" w:uiPriority="69"/>
-    <w:lsdException w:name="Dark List Accent 2" w:uiPriority="70"/>
-    <w:lsdException w:name="Colorful Shading Accent 2" w:uiPriority="71"/>
-    <w:lsdException w:name="Colorful List Accent 2" w:uiPriority="72"/>
-    <w:lsdException w:name="Colorful Grid Accent 2" w:uiPriority="73"/>
-    <w:lsdException w:name="Light Shading Accent 3" w:uiPriority="60"/>
-    <w:lsdException w:name="Light List Accent 3" w:uiPriority="61"/>
-    <w:lsdException w:name="Light Grid Accent 3" w:uiPriority="62"/>
-    <w:lsdException w:name="Medium Shading 1 Accent 3" w:uiPriority="63"/>
-    <w:lsdException w:name="Medium Shading 2 Accent 3" w:uiPriority="64"/>
-    <w:lsdException w:name="Medium List 1 Accent 3" w:uiPriority="65"/>
-    <w:lsdException w:name="Medium List 2 Accent 3" w:uiPriority="66"/>
-    <w:lsdException w:name="Medium Grid 1 Accent 3" w:uiPriority="67"/>
-    <w:lsdException w:name="Medium Grid 2 Accent 3" w:uiPriority="68"/>
-    <w:lsdException w:name="Medium Grid 3 Accent 3" w:uiPriority="69"/>
-    <w:lsdException w:name="Dark List Accent 3" w:uiPriority="70"/>
-    <w:lsdException w:name="Colorful Shading Accent 3" w:uiPriority="71"/>
-    <w:lsdException w:name="Colorful List Accent 3" w:uiPriority="72"/>
-    <w:lsdException w:name="Colorful Grid Accent 3" w:uiPriority="73"/>
-    <w:lsdException w:name="Light Shading Accent 4" w:uiPriority="60"/>
-    <w:lsdException w:name="Light List Accent 4" w:uiPriority="61"/>
-    <w:lsdException w:name="Light Grid Accent 4" w:uiPriority="62"/>
-    <w:lsdException w:name="Medium Shading 1 Accent 4" w:uiPriority="63"/>
-    <w:lsdException w:name="Medium Shading 2 Accent 4" w:uiPriority="64"/>
-    <w:lsdException w:name="Medium List 1 Accent 4" w:uiPriority="65"/>
-    <w:lsdException w:name="Medium List 2 Accent 4" w:uiPriority="66"/>
-    <w:lsdException w:name="Medium Grid 1 Accent 4" w:uiPriority="67"/>
-    <w:lsdException w:name="Medium Grid 2 Accent 4" w:uiPriority="68"/>
-    <w:lsdException w:name="Medium Grid 3 Accent 4" w:uiPriority="69"/>
-    <w:lsdException w:name="Dark List Accent 4" w:uiPriority="70"/>
-    <w:lsdException w:name="Colorful Shading Accent 4" w:uiPriority="71"/>
-    <w:lsdException w:name="Colorful List Accent 4" w:uiPriority="72"/>
-    <w:lsdException w:name="Colorful Grid Accent 4" w:uiPriority="73"/>
-    <w:lsdException w:name="Light Shading Accent 5" w:uiPriority="60"/>
-    <w:lsdException w:name="Light List Accent 5" w:uiPriority="61"/>
-    <w:lsdException w:name="Light Grid Accent 5" w:uiPriority="62"/>
-    <w:lsdException w:name="Medium Shading 1 Accent 5" w:uiPriority="63"/>
-    <w:lsdException w:name="Medium Shading 2 Accent 5" w:uiPriority="64"/>
-    <w:lsdException w:name="Medium List 1 Accent 5" w:uiPriority="65"/>
-    <w:lsdException w:name="Medium List 2 Accent 5" w:uiPriority="66"/>
-    <w:lsdException w:name="Medium Grid 1 Accent 5" w:uiPriority="67"/>
-    <w:lsdException w:name="Medium Grid 2 Accent 5" w:uiPriority="68"/>
-    <w:lsdException w:name="Medium Grid 3 Accent 5" w:uiPriority="69"/>
-    <w:lsdException w:name="Dark List Accent 5" w:uiPriority="70"/>
-    <w:lsdException w:name="Colorful Shading Accent 5" w:uiPriority="71"/>
-    <w:lsdException w:name="Colorful List Accent 5" w:uiPriority="72"/>
-    <w:lsdException w:name="Colorful Grid Accent 5" w:uiPriority="73"/>
-    <w:lsdException w:name="Light Shading Accent 6" w:uiPriority="60"/>
-    <w:lsdException w:name="Light List Accent 6" w:uiPriority="61"/>
-    <w:lsdException w:name="Light Grid Accent 6" w:uiPriority="62"/>
-    <w:lsdException w:name="Medium Shading 1 Accent 6" w:uiPriority="63"/>
-    <w:lsdException w:name="Medium Shading 2 Accent 6" w:uiPriority="64"/>
-    <w:lsdException w:name="Medium List 1 Accent 6" w:uiPriority="65"/>
-    <w:lsdException w:name="Medium List 2 Accent 6" w:uiPriority="66"/>
-    <w:lsdException w:name="Medium Grid 1 Accent 6" w:uiPriority="67"/>
-    <w:lsdException w:name="Medium Grid 2 Accent 6" w:uiPriority="68"/>
-    <w:lsdException w:name="Medium Grid 3 Accent 6" w:uiPriority="69"/>
-    <w:lsdException w:name="Dark List Accent 6" w:uiPriority="70"/>
-    <w:lsdException w:name="Colorful Shading Accent 6" w:uiPriority="71"/>
-    <w:lsdException w:name="Colorful List Accent 6" w:uiPriority="72"/>
-    <w:lsdException w:name="Colorful Grid Accent 6" w:uiPriority="73"/>
-    <w:lsdException w:name="Subtle Emphasis" w:uiPriority="19" w:qFormat="1"/>
-    <w:lsdException w:name="Intense Emphasis" w:uiPriority="21" w:qFormat="1"/>
-    <w:lsdException w:name="Subtle Reference" w:uiPriority="31" w:qFormat="1"/>
-    <w:lsdException w:name="Intense Reference" w:uiPriority="32" w:qFormat="1"/>
-    <w:lsdException w:name="Book Title" w:uiPriority="33" w:qFormat="1"/>
-    <w:lsdException w:name="Bibliography" w:semiHidden="1" w:uiPriority="37" w:unhideWhenUsed="1"/>
-    <w:lsdException w:name="TOC Heading" w:semiHidden="1" w:uiPriority="39" w:unhideWhenUsed="1" w:qFormat="1"/>
-    <w:lsdException w:name="Plain Table 1" w:uiPriority="41"/>
-    <w:lsdException w:name="Plain Table 2" w:uiPriority="42"/>
-    <w:lsdException w:name="Plain Table 3" w:uiPriority="43"/>
-    <w:lsdException w:name="Plain Table 4" w:uiPriority="44"/>
-    <w:lsdException w:name="Plain Table 5" w:uiPriority="45"/>
-    <w:lsdException w:name="Grid Table Light" w:uiPriority="40"/>
-    <w:lsdException w:name="Grid Table 1 Light" w:uiPriority="46"/>
-    <w:lsdException w:name="Grid Table 2" w:uiPriority="47"/>
-    <w:lsdException w:name="Grid Table 3" w:uiPriority="48"/>
-    <w:lsdException w:name="Grid Table 4" w:uiPriority="49"/>
-    <w:lsdException w:name="Grid Table 5 Dark" w:uiPriority="50"/>
-    <w:lsdException w:name="Grid Table 6 Colorful" w:uiPriority="51"/>
-    <w:lsdException w:name="Grid Table 7 Colorful" w:uiPriority="52"/>
-    <w:lsdException w:name="Grid Table 1 Light Accent 1" w:uiPriority="46"/>
-    <w:lsdException w:name="Grid Table 2 Accent 1" w:uiPriority="47"/>
-    <w:lsdException w:name="Grid Table 3 Accent 1" w:uiPriority="48"/>
-    <w:lsdException w:name="Grid Table 4 Accent 1" w:uiPriority="49"/>
-    <w:lsdException w:name="Grid Table 5 Dark Accent 1" w:uiPriority="50"/>
-    <w:lsdException w:name="Grid Table 6 Colorful Accent 1" w:uiPriority="51"/>
-    <w:lsdException w:name="Grid Table 7 Colorful Accent 1" w:uiPriority="52"/>
-    <w:lsdException w:name="Grid Table 1 Light Accent 2" w:uiPriority="46"/>
-    <w:lsdException w:name="Grid Table 2 Accent 2" w:uiPriority="47"/>
-    <w:lsdException w:name="Grid Table 3 Accent 2" w:uiPriority="48"/>
-    <w:lsdException w:name="Grid Table 4 Accent 2" w:uiPriority="49"/>
-    <w:lsdException w:name="Grid Table 5 Dark Accent 2" w:uiPriority="50"/>
-    <w:lsdException w:name="Grid Table 6 Colorful Accent 2" w:uiPriority="51"/>
-    <w:lsdException w:name="Grid Table 7 Colorful Accent 2" w:uiPriority="52"/>
-    <w:lsdException w:name="Grid Table 1 Light Accent 3" w:uiPriority="46"/>
-    <w:lsdException w:name="Grid Table 2 Accent 3" w:uiPriority="47"/>
-    <w:lsdException w:name="Grid Table 3 Accent 3" w:uiPriority="48"/>
-    <w:lsdException w:name="Grid Table 4 Accent 3" w:uiPriority="49"/>
-    <w:lsdException w:name="Grid Table 5 Dark Accent 3" w:uiPriority="50"/>
-    <w:lsdException w:name="Grid Table 6 Colorful Accent 3" w:uiPriority="51"/>
-    <w:lsdException w:name="Grid Table 7 Colorful Accent 3" w:uiPriority="52"/>
-    <w:lsdException w:name="Grid Table 1 Light Accent 4" w:uiPriority="46"/>
-    <w:lsdException w:name="Grid Table 2 Accent 4" w:uiPriority="47"/>
-    <w:lsdException w:name="Grid Table 3 Accent 4" w:uiPriority="48"/>
-    <w:lsdException w:name="Grid Table 4 Accent 4" w:uiPriority="49"/>
-    <w:lsdException w:name="Grid Table 5 Dark Accent 4" w:uiPriority="50"/>
-    <w:lsdException w:name="Grid Table 6 Colorful Accent 4" w:uiPriority="51"/>
-    <w:lsdException w:name="Grid Table 7 Colorful Accent 4" w:uiPriority="52"/>
-    <w:lsdException w:name="Grid Table 1 Light Accent 5" w:uiPriority="46"/>
-    <w:lsdException w:name="Grid Table 2 Accent 5" w:uiPriority="47"/>
-    <w:lsdException w:name="Grid Table 3 Accent 5" w:uiPriority="48"/>
-    <w:lsdException w:name="Grid Table 4 Accent 5" w:uiPriority="49"/>
-    <w:lsdException w:name="Grid Table 5 Dark Accent 5" w:uiPriority="50"/>
-    <w:lsdException w:name="Grid Table 6 Colorful Accent 5" w:uiPriority="51"/>
-    <w:lsdException w:name="Grid Table 7 Colorful Accent 5" w:uiPriority="52"/>
-    <w:lsdException w:name="Grid Table 1 Light Accent 6" w:uiPriority="46"/>
-    <w:lsdException w:name="Grid Table 2 Accent 6" w:uiPriority="47"/>
-    <w:lsdException w:name="Grid Table 3 Accent 6" w:uiPriority="48"/>
-    <w:lsdException w:name="Grid Table 4 Accent 6" w:uiPriority="49"/>
-    <w:lsdException w:name="Grid Table 5 Dark Accent 6" w:uiPriority="50"/>
-    <w:lsdException w:name="Grid Table 6 Colorful Accent 6" w:uiPriority="51"/>
-    <w:lsdException w:name="Grid Table 7 Colorful Accent 6" w:uiPriority="52"/>
-    <w:lsdException w:name="List Table 1 Light" w:uiPriority="46"/>
-    <w:lsdException w:name="List Table 2" w:uiPriority="47"/>
-    <w:lsdException w:name="List Table 3" w:uiPriority="48"/>
-    <w:lsdException w:name="List Table 4" w:uiPriority="49"/>
-    <w:lsdException w:name="List Table 5 Dark" w:uiPriority="50"/>
-    <w:lsdException w:name="List Table 6 Colorful" w:uiPriority="51"/>
-    <w:lsdException w:name="List Table 7 Colorful" w:uiPriority="52"/>
-    <w:lsdException w:name="List Table 1 Light Accent 1" w:uiPriority="46"/>
-    <w:lsdException w:name="List Table 2 Accent 1" w:uiPriority="47"/>
-    <w:lsdException w:name="List Table 3 Accent 1" w:uiPriority="48"/>
-    <w:lsdException w:name="List Table 4 Accent 1" w:uiPriority="49"/>
-    <w:lsdException w:name="List Table 5 Dark Accent 1" w:uiPriority="50"/>
-    <w:lsdException w:name="List Table 6 Colorful Accent 1" w:uiPriority="51"/>
-    <w:lsdException w:name="List Table 7 Colorful Accent 1" w:uiPriority="52"/>
-    <w:lsdException w:name="List Table 1 Light Accent 2" w:uiPriority="46"/>
-    <w:lsdException w:name="List Table 2 Accent 2" w:uiPriority="47"/>
-    <w:lsdException w:name="List Table 3 Accent 2" w:uiPriority="48"/>
-    <w:lsdException w:name="List Table 4 Accent 2" w:uiPriority="49"/>
-    <w:lsdException w:name="List Table 5 Dark Accent 2" w:uiPriority="50"/>
-    <w:lsdException w:name="List Table 6 Colorful Accent 2" w:uiPriority="51"/>
-    <w:lsdException w:name="List Table 7 Colorful Accent 2" w:uiPriority="52"/>
-    <w:lsdException w:name="List Table 1 Light Accent 3" w:uiPriority="46"/>
-    <w:lsdException w:name="List Table 2 Accent 3" w:uiPriority="47"/>
-    <w:lsdException w:name="List Table 3 Accent 3" w:uiPriority="48"/>
-    <w:lsdException w:name="List Table 4 Accent 3" w:uiPriority="49"/>
-    <w:lsdException w:name="List Table 5 Dark Accent 3" w:uiPriority="50"/>
-    <w:lsdException w:name="List Table 6 Colorful Accent 3" w:uiPriority="51"/>
-    <w:lsdException w:name="List Table 7 Colorful Accent 3" w:uiPriority="52"/>
-    <w:lsdException w:name="List Table 1 Light Accent 4" w:uiPriority="46"/>
-    <w:lsdException w:name="List Table 2 Accent 4" w:uiPriority="47"/>
-    <w:lsdException w:name="List Table 3 Accent 4" w:uiPriority="48"/>
-    <w:lsdException w:name="List Table 4 Accent 4" w:uiPriority="49"/>
-    <w:lsdException w:name="List Table 5 Dark Accent 4" w:uiPriority="50"/>
-    <w:lsdException w:name="List Table 6 Colorful Accent 4" w:uiPriority="51"/>
-    <w:lsdException w:name="List Table 7 Colorful Accent 4" w:uiPriority="52"/>
-    <w:lsdException w:name="List Table 1 Light Accent 5" w:uiPriority="46"/>
-    <w:lsdException w:name="List Table 2 Accent 5" w:uiPriority="47"/>
-    <w:lsdException w:name="List Table 3 Accent 5" w:uiPriority="48"/>
-    <w:lsdException w:name="List Table 4 Accent 5" w:uiPriority="49"/>
-    <w:lsdException w:name="List Table 5 Dark Accent 5" w:uiPriority="50"/>
-    <w:lsdException w:name="List Table 6 Colorful Accent 5" w:uiPriority="51"/>
-    <w:lsdException w:name="List Table 7 Colorful Accent 5" w:uiPriority="52"/>
-    <w:lsdException w:name="List Table 1 Light Accent 6" w:uiPriority="46"/>
-    <w:lsdException w:name="List Table 2 Accent 6" w:uiPriority="47"/>
-    <w:lsdException w:name="List Table 3 Accent 6" w:uiPriority="48"/>
-    <w:lsdException w:name="List Table 4 Accent 6" w:uiPriority="49"/>
-    <w:lsdException w:name="List Table 5 Dark Accent 6" w:uiPriority="50"/>
-    <w:lsdException w:name="List Table 6 Colorful Accent 6" w:uiPriority="51"/>
-    <w:lsdException w:name="List Table 7 Colorful Accent 6" w:uiPriority="52"/>
-    <w:lsdException w:name="Mention" w:semiHidden="1" w:unhideWhenUsed="1"/>
-    <w:lsdException w:name="Smart Hyperlink" w:semiHidden="1" w:unhideWhenUsed="1"/>
-    <w:lsdException w:name="Hashtag" w:semiHidden="1" w:unhideWhenUsed="1"/>
-    <w:lsdException w:name="Unresolved Mention" w:semiHidden="1" w:unhideWhenUsed="1"/>
-    <w:lsdException w:name="Smart Link" w:semiHidden="1" w:unhideWhenUsed="1"/>
+  <w:latentStyles w:defLockedState="0" w:defUIPriority="99" w:defSemiHidden="1" w:defUnhideWhenUsed="1" w:defQFormat="0" w:count="267">
+    <w:lsdException w:name="Normal" w:semiHidden="0" w:uiPriority="0" w:unhideWhenUsed="0" w:qFormat="1"/>
+    <w:lsdException w:name="heading 1" w:semiHidden="0" w:uiPriority="9" w:unhideWhenUsed="0" w:qFormat="1"/>
+    <w:lsdException w:name="heading 2" w:uiPriority="9" w:qFormat="1"/>
+    <w:lsdException w:name="heading 3" w:uiPriority="9" w:qFormat="1"/>
+    <w:lsdException w:name="heading 4" w:uiPriority="9" w:qFormat="1"/>
+    <w:lsdException w:name="heading 5" w:uiPriority="9" w:qFormat="1"/>
+    <w:lsdException w:name="heading 6" w:uiPriority="9" w:qFormat="1"/>
+    <w:lsdException w:name="heading 7" w:uiPriority="9" w:qFormat="1"/>
+    <w:lsdException w:name="heading 8" w:uiPriority="9" w:qFormat="1"/>
+    <w:lsdException w:name="heading 9" w:uiPriority="9" w:qFormat="1"/>
+    <w:lsdException w:name="toc 1" w:uiPriority="39"/>
+    <w:lsdException w:name="toc 2" w:uiPriority="39"/>
+    <w:lsdException w:name="toc 3" w:uiPriority="39"/>
+    <w:lsdException w:name="toc 4" w:uiPriority="39"/>
+    <w:lsdException w:name="toc 5" w:uiPriority="39"/>
+    <w:lsdException w:name="toc 6" w:uiPriority="39"/>
+    <w:lsdException w:name="toc 7" w:uiPriority="39"/>
+    <w:lsdException w:name="toc 8" w:uiPriority="39"/>
+    <w:lsdException w:name="toc 9" w:uiPriority="39"/>
+    <w:lsdException w:name="caption" w:uiPriority="35" w:qFormat="1"/>
+    <w:lsdException w:name="Title" w:semiHidden="0" w:uiPriority="10" w:unhideWhenUsed="0" w:qFormat="1"/>
+    <w:lsdException w:name="Default Paragraph Font" w:uiPriority="1"/>
+    <w:lsdException w:name="Subtitle" w:semiHidden="0" w:uiPriority="11" w:unhideWhenUsed="0" w:qFormat="1"/>
+    <w:lsdException w:name="Strong" w:semiHidden="0" w:uiPriority="22" w:unhideWhenUsed="0" w:qFormat="1"/>
+    <w:lsdException w:name="Emphasis" w:semiHidden="0" w:uiPriority="20" w:unhideWhenUsed="0" w:qFormat="1"/>
+    <w:lsdException w:name="Table Grid" w:semiHidden="0" w:uiPriority="39" w:unhideWhenUsed="0"/>
+    <w:lsdException w:name="Placeholder Text" w:unhideWhenUsed="0"/>
+    <w:lsdException w:name="No Spacing" w:semiHidden="0" w:uiPriority="1" w:unhideWhenUsed="0" w:qFormat="1"/>
+    <w:lsdException w:name="Light Shading" w:semiHidden="0" w:uiPriority="60" w:unhideWhenUsed="0"/>
+    <w:lsdException w:name="Light List" w:semiHidden="0" w:uiPriority="61" w:unhideWhenUsed="0"/>
+    <w:lsdException w:name="Light Grid" w:semiHidden="0" w:uiPriority="62" w:unhideWhenUsed="0"/>
+    <w:lsdException w:name="Medium Shading 1" w:semiHidden="0" w:uiPriority="63" w:unhideWhenUsed="0"/>
+    <w:lsdException w:name="Medium Shading 2" w:semiHidden="0" w:uiPriority="64" w:unhideWhenUsed="0"/>
+    <w:lsdException w:name="Medium List 1" w:semiHidden="0" w:uiPriority="65" w:unhideWhenUsed="0"/>
+    <w:lsdException w:name="Medium List 2" w:semiHidden="0" w:uiPriority="66" w:unhideWhenUsed="0"/>
+    <w:lsdException w:name="Medium Grid 1" w:semiHidden="0" w:uiPriority="67" w:unhideWhenUsed="0"/>
+    <w:lsdException w:name="Medium Grid 2" w:semiHidden="0" w:uiPriority="68" w:unhideWhenUsed="0"/>
+    <w:lsdException w:name="Medium Grid 3" w:semiHidden="0" w:uiPriority="69" w:unhideWhenUsed="0"/>
+    <w:lsdException w:name="Dark List" w:semiHidden="0" w:uiPriority="70" w:unhideWhenUsed="0"/>
+    <w:lsdException w:name="Colorful Shading" w:semiHidden="0" w:uiPriority="71" w:unhideWhenUsed="0"/>
+    <w:lsdException w:name="Colorful List" w:semiHidden="0" w:uiPriority="72" w:unhideWhenUsed="0"/>
+    <w:lsdException w:name="Colorful Grid" w:semiHidden="0" w:uiPriority="73" w:unhideWhenUsed="0"/>
+    <w:lsdException w:name="Light Shading Accent 1" w:semiHidden="0" w:uiPriority="60" w:unhideWhenUsed="0"/>
+    <w:lsdException w:name="Light List Accent 1" w:semiHidden="0" w:uiPriority="61" w:unhideWhenUsed="0"/>
+    <w:lsdException w:name="Light Grid Accent 1" w:semiHidden="0" w:uiPriority="62" w:unhideWhenUsed="0"/>
+    <w:lsdException w:name="Medium Shading 1 Accent 1" w:semiHidden="0" w:uiPriority="63" w:unhideWhenUsed="0"/>
+    <w:lsdException w:name="Medium Shading 2 Accent 1" w:semiHidden="0" w:uiPriority="64" w:unhideWhenUsed="0"/>
+    <w:lsdException w:name="Medium List 1 Accent 1" w:semiHidden="0" w:uiPriority="65" w:unhideWhenUsed="0"/>
+    <w:lsdException w:name="Revision" w:unhideWhenUsed="0"/>
+    <w:lsdException w:name="List Paragraph" w:semiHidden="0" w:uiPriority="34" w:unhideWhenUsed="0" w:qFormat="1"/>
+    <w:lsdException w:name="Quote" w:semiHidden="0" w:uiPriority="29" w:unhideWhenUsed="0" w:qFormat="1"/>
+    <w:lsdException w:name="Intense Quote" w:semiHidden="0" w:uiPriority="30" w:unhideWhenUsed="0" w:qFormat="1"/>
+    <w:lsdException w:name="Medium List 2 Accent 1" w:semiHidden="0" w:uiPriority="66" w:unhideWhenUsed="0"/>
+    <w:lsdException w:name="Medium Grid 1 Accent 1" w:semiHidden="0" w:uiPriority="67" w:unhideWhenUsed="0"/>
+    <w:lsdException w:name="Medium Grid 2 Accent 1" w:semiHidden="0" w:uiPriority="68" w:unhideWhenUsed="0"/>
+    <w:lsdException w:name="Medium Grid 3 Accent 1" w:semiHidden="0" w:uiPriority="69" w:unhideWhenUsed="0"/>
+    <w:lsdException w:name="Dark List Accent 1" w:semiHidden="0" w:uiPriority="70" w:unhideWhenUsed="0"/>
+    <w:lsdException w:name="Colorful Shading Accent 1" w:semiHidden="0" w:uiPriority="71" w:unhideWhenUsed="0"/>
+    <w:lsdException w:name="Colorful List Accent 1" w:semiHidden="0" w:uiPriority="72" w:unhideWhenUsed="0"/>
+    <w:lsdException w:name="Colorful Grid Accent 1" w:semiHidden="0" w:uiPriority="73" w:unhideWhenUsed="0"/>
+    <w:lsdException w:name="Light Shading Accent 2" w:semiHidden="0" w:uiPriority="60" w:unhideWhenUsed="0"/>
+    <w:lsdException w:name="Light List Accent 2" w:semiHidden="0" w:uiPriority="61" w:unhideWhenUsed="0"/>
+    <w:lsdException w:name="Light Grid Accent 2" w:semiHidden="0" w:uiPriority="62" w:unhideWhenUsed="0"/>
+    <w:lsdException w:name="Medium Shading 1 Accent 2" w:semiHidden="0" w:uiPriority="63" w:unhideWhenUsed="0"/>
+    <w:lsdException w:name="Medium Shading 2 Accent 2" w:semiHidden="0" w:uiPriority="64" w:unhideWhenUsed="0"/>
+    <w:lsdException w:name="Medium List 1 Accent 2" w:semiHidden="0" w:uiPriority="65" w:unhideWhenUsed="0"/>
+    <w:lsdException w:name="Medium List 2 Accent 2" w:semiHidden="0" w:uiPriority="66" w:unhideWhenUsed="0"/>
+    <w:lsdException w:name="Medium Grid 1 Accent 2" w:semiHidden="0" w:uiPriority="67" w:unhideWhenUsed="0"/>
+    <w:lsdException w:name="Medium Grid 2 Accent 2" w:semiHidden="0" w:uiPriority="68" w:unhideWhenUsed="0"/>
+    <w:lsdException w:name="Medium Grid 3 Accent 2" w:semiHidden="0" w:uiPriority="69" w:unhideWhenUsed="0"/>
+    <w:lsdException w:name="Dark List Accent 2" w:semiHidden="0" w:uiPriority="70" w:unhideWhenUsed="0"/>
+    <w:lsdException w:name="Colorful Shading Accent 2" w:semiHidden="0" w:uiPriority="71" w:unhideWhenUsed="0"/>
+    <w:lsdException w:name="Colorful List Accent 2" w:semiHidden="0" w:uiPriority="72" w:unhideWhenUsed="0"/>
+    <w:lsdException w:name="Colorful Grid Accent 2" w:semiHidden="0" w:uiPriority="73" w:unhideWhenUsed="0"/>
+    <w:lsdException w:name="Light Shading Accent 3" w:semiHidden="0" w:uiPriority="60" w:unhideWhenUsed="0"/>
+    <w:lsdException w:name="Light List Accent 3" w:semiHidden="0" w:uiPriority="61" w:unhideWhenUsed="0"/>
+    <w:lsdException w:name="Light Grid Accent 3" w:semiHidden="0" w:uiPriority="62" w:unhideWhenUsed="0"/>
+    <w:lsdException w:name="Medium Shading 1 Accent 3" w:semiHidden="0" w:uiPriority="63" w:unhideWhenUsed="0"/>
+    <w:lsdException w:name="Medium Shading 2 Accent 3" w:semiHidden="0" w:uiPriority="64" w:unhideWhenUsed="0"/>
+    <w:lsdException w:name="Medium List 1 Accent 3" w:semiHidden="0" w:uiPriority="65" w:unhideWhenUsed="0"/>
+    <w:lsdException w:name="Medium List 2 Accent 3" w:semiHidden="0" w:uiPriority="66" w:unhideWhenUsed="0"/>
+    <w:lsdException w:name="Medium Grid 1 Accent 3" w:semiHidden="0" w:uiPriority="67" w:unhideWhenUsed="0"/>
+    <w:lsdException w:name="Medium Grid 2 Accent 3" w:semiHidden="0" w:uiPriority="68" w:unhideWhenUsed="0"/>
+    <w:lsdException w:name="Medium Grid 3 Accent 3" w:semiHidden="0" w:uiPriority="69" w:unhideWhenUsed="0"/>
+    <w:lsdException w:name="Dark List Accent 3" w:semiHidden="0" w:uiPriority="70" w:unhideWhenUsed="0"/>
+    <w:lsdException w:name="Colorful Shading Accent 3" w:semiHidden="0" w:uiPriority="71" w:unhideWhenUsed="0"/>
+    <w:lsdException w:name="Colorful List Accent 3" w:semiHidden="0" w:uiPriority="72" w:unhideWhenUsed="0"/>
+    <w:lsdException w:name="Colorful Grid Accent 3" w:semiHidden="0" w:uiPriority="73" w:unhideWhenUsed="0"/>
+    <w:lsdException w:name="Light Shading Accent 4" w:semiHidden="0" w:uiPriority="60" w:unhideWhenUsed="0"/>
+    <w:lsdException w:name="Light List Accent 4" w:semiHidden="0" w:uiPriority="61" w:unhideWhenUsed="0"/>
+    <w:lsdException w:name="Light Grid Accent 4" w:semiHidden="0" w:uiPriority="62" w:unhideWhenUsed="0"/>
+    <w:lsdException w:name="Medium Shading 1 Accent 4" w:semiHidden="0" w:uiPriority="63" w:unhideWhenUsed="0"/>
+    <w:lsdException w:name="Medium Shading 2 Accent 4" w:semiHidden="0" w:uiPriority="64" w:unhideWhenUsed="0"/>
+    <w:lsdException w:name="Medium List 1 Accent 4" w:semiHidden="0" w:uiPriority="65" w:unhideWhenUsed="0"/>
+    <w:lsdException w:name="Medium List 2 Accent 4" w:semiHidden="0" w:uiPriority="66" w:unhideWhenUsed="0"/>
+    <w:lsdException w:name="Medium Grid 1 Accent 4" w:semiHidden="0" w:uiPriority="67" w:unhideWhenUsed="0"/>
+    <w:lsdException w:name="Medium Grid 2 Accent 4" w:semiHidden="0" w:uiPriority="68" w:unhideWhenUsed="0"/>
+    <w:lsdException w:name="Medium Grid 3 Accent 4" w:semiHidden="0" w:uiPriority="69" w:unhideWhenUsed="0"/>
+    <w:lsdException w:name="Dark List Accent 4" w:semiHidden="0" w:uiPriority="70" w:unhideWhenUsed="0"/>
+    <w:lsdException w:name="Colorful Shading Accent 4" w:semiHidden="0" w:uiPriority="71" w:unhideWhenUsed="0"/>
+    <w:lsdException w:name="Colorful List Accent 4" w:semiHidden="0" w:uiPriority="72" w:unhideWhenUsed="0"/>
+    <w:lsdException w:name="Colorful Grid Accent 4" w:semiHidden="0" w:uiPriority="73" w:unhideWhenUsed="0"/>
+    <w:lsdException w:name="Light Shading Accent 5" w:semiHidden="0" w:uiPriority="60" w:unhideWhenUsed="0"/>
+    <w:lsdException w:name="Light List Accent 5" w:semiHidden="0" w:uiPriority="61" w:unhideWhenUsed="0"/>
+    <w:lsdException w:name="Light Grid Accent 5" w:semiHidden="0" w:uiPriority="62" w:unhideWhenUsed="0"/>
+    <w:lsdException w:name="Medium Shading 1 Accent 5" w:semiHidden="0" w:uiPriority="63" w:unhideWhenUsed="0"/>
+    <w:lsdException w:name="Medium Shading 2 Accent 5" w:semiHidden="0" w:uiPriority="64" w:unhideWhenUsed="0"/>
+    <w:lsdException w:name="Medium List 1 Accent 5" w:semiHidden="0" w:uiPriority="65" w:unhideWhenUsed="0"/>
+    <w:lsdException w:name="Medium List 2 Accent 5" w:semiHidden="0" w:uiPriority="66" w:unhideWhenUsed="0"/>
+    <w:lsdException w:name="Medium Grid 1 Accent 5" w:semiHidden="0" w:uiPriority="67" w:unhideWhenUsed="0"/>
+    <w:lsdException w:name="Medium Grid 2 Accent 5" w:semiHidden="0" w:uiPriority="68" w:unhideWhenUsed="0"/>
+    <w:lsdException w:name="Medium Grid 3 Accent 5" w:semiHidden="0" w:uiPriority="69" w:unhideWhenUsed="0"/>
+    <w:lsdException w:name="Dark List Accent 5" w:semiHidden="0" w:uiPriority="70" w:unhideWhenUsed="0"/>
+    <w:lsdException w:name="Colorful Shading Accent 5" w:semiHidden="0" w:uiPriority="71" w:unhideWhenUsed="0"/>
+    <w:lsdException w:name="Colorful List Accent 5" w:semiHidden="0" w:uiPriority="72" w:unhideWhenUsed="0"/>
+    <w:lsdException w:name="Colorful Grid Accent 5" w:semiHidden="0" w:uiPriority="73" w:unhideWhenUsed="0"/>
+    <w:lsdException w:name="Light Shading Accent 6" w:semiHidden="0" w:uiPriority="60" w:unhideWhenUsed="0"/>
+    <w:lsdException w:name="Light List Accent 6" w:semiHidden="0" w:uiPriority="61" w:unhideWhenUsed="0"/>
+    <w:lsdException w:name="Light Grid Accent 6" w:semiHidden="0" w:uiPriority="62" w:unhideWhenUsed="0"/>
+    <w:lsdException w:name="Medium Shading 1 Accent 6" w:semiHidden="0" w:uiPriority="63" w:unhideWhenUsed="0"/>
+    <w:lsdException w:name="Medium Shading 2 Accent 6" w:semiHidden="0" w:uiPriority="64" w:unhideWhenUsed="0"/>
+    <w:lsdException w:name="Medium List 1 Accent 6" w:semiHidden="0" w:uiPriority="65" w:unhideWhenUsed="0"/>
+    <w:lsdException w:name="Medium List 2 Accent 6" w:semiHidden="0" w:uiPriority="66" w:unhideWhenUsed="0"/>
+    <w:lsdException w:name="Medium Grid 1 Accent 6" w:semiHidden="0" w:uiPriority="67" w:unhideWhenUsed="0"/>
+    <w:lsdException w:name="Medium Grid 2 Accent 6" w:semiHidden="0" w:uiPriority="68" w:unhideWhenUsed="0"/>
+    <w:lsdException w:name="Medium Grid 3 Accent 6" w:semiHidden="0" w:uiPriority="69" w:unhideWhenUsed="0"/>
+    <w:lsdException w:name="Dark List Accent 6" w:semiHidden="0" w:uiPriority="70" w:unhideWhenUsed="0"/>
+    <w:lsdException w:name="Colorful Shading Accent 6" w:semiHidden="0" w:uiPriority="71" w:unhideWhenUsed="0"/>
+    <w:lsdException w:name="Colorful List Accent 6" w:semiHidden="0" w:uiPriority="72" w:unhideWhenUsed="0"/>
+    <w:lsdException w:name="Colorful Grid Accent 6" w:semiHidden="0" w:uiPriority="73" w:unhideWhenUsed="0"/>
+    <w:lsdException w:name="Subtle Emphasis" w:semiHidden="0" w:uiPriority="19" w:unhideWhenUsed="0" w:qFormat="1"/>
+    <w:lsdException w:name="Intense Emphasis" w:semiHidden="0" w:uiPriority="21" w:unhideWhenUsed="0" w:qFormat="1"/>
+    <w:lsdException w:name="Subtle Reference" w:semiHidden="0" w:uiPriority="31" w:unhideWhenUsed="0" w:qFormat="1"/>
+    <w:lsdException w:name="Intense Reference" w:semiHidden="0" w:uiPriority="32" w:unhideWhenUsed="0" w:qFormat="1"/>
+    <w:lsdException w:name="Book Title" w:semiHidden="0" w:uiPriority="33" w:unhideWhenUsed="0" w:qFormat="1"/>
+    <w:lsdException w:name="Bibliography" w:uiPriority="37"/>
+    <w:lsdException w:name="TOC Heading" w:uiPriority="39" w:qFormat="1"/>
   </w:latentStyles>
   <w:style w:type="paragraph" w:default="1" w:styleId="a">
     <w:name w:val="Normal"/>
     <w:qFormat/>
+    <w:rsid w:val="00A73CCC"/>
     <w:pPr>
       <w:widowControl w:val="0"/>
       <w:jc w:val="both"/>
@@ -1127,6 +1317,7 @@
     <w:uiPriority w:val="99"/>
     <w:semiHidden/>
     <w:unhideWhenUsed/>
+    <w:qFormat/>
     <w:tblPr>
       <w:tblInd w:w="0" w:type="dxa"/>
       <w:tblCellMar>
@@ -1152,6 +1343,100 @@
     <w:pPr>
       <w:ind w:firstLineChars="200" w:firstLine="420"/>
     </w:pPr>
+  </w:style>
+  <w:style w:type="paragraph" w:styleId="a4">
+    <w:name w:val="Balloon Text"/>
+    <w:basedOn w:val="a"/>
+    <w:link w:val="Char"/>
+    <w:uiPriority w:val="99"/>
+    <w:semiHidden/>
+    <w:unhideWhenUsed/>
+    <w:rsid w:val="00106915"/>
+    <w:rPr>
+      <w:sz w:val="18"/>
+      <w:szCs w:val="18"/>
+    </w:rPr>
+  </w:style>
+  <w:style w:type="character" w:customStyle="1" w:styleId="Char">
+    <w:name w:val="批注框文本 Char"/>
+    <w:basedOn w:val="a0"/>
+    <w:link w:val="a4"/>
+    <w:uiPriority w:val="99"/>
+    <w:semiHidden/>
+    <w:rsid w:val="00106915"/>
+    <w:rPr>
+      <w:sz w:val="18"/>
+      <w:szCs w:val="18"/>
+    </w:rPr>
+  </w:style>
+  <w:style w:type="paragraph" w:styleId="a5">
+    <w:name w:val="header"/>
+    <w:basedOn w:val="a"/>
+    <w:link w:val="Char0"/>
+    <w:uiPriority w:val="99"/>
+    <w:semiHidden/>
+    <w:unhideWhenUsed/>
+    <w:rsid w:val="00106915"/>
+    <w:pPr>
+      <w:pBdr>
+        <w:bottom w:val="single" w:sz="6" w:space="1" w:color="auto"/>
+      </w:pBdr>
+      <w:tabs>
+        <w:tab w:val="center" w:pos="4153"/>
+        <w:tab w:val="right" w:pos="8306"/>
+      </w:tabs>
+      <w:snapToGrid w:val="0"/>
+      <w:jc w:val="center"/>
+    </w:pPr>
+    <w:rPr>
+      <w:sz w:val="18"/>
+      <w:szCs w:val="18"/>
+    </w:rPr>
+  </w:style>
+  <w:style w:type="character" w:customStyle="1" w:styleId="Char0">
+    <w:name w:val="页眉 Char"/>
+    <w:basedOn w:val="a0"/>
+    <w:link w:val="a5"/>
+    <w:uiPriority w:val="99"/>
+    <w:semiHidden/>
+    <w:rsid w:val="00106915"/>
+    <w:rPr>
+      <w:sz w:val="18"/>
+      <w:szCs w:val="18"/>
+    </w:rPr>
+  </w:style>
+  <w:style w:type="paragraph" w:styleId="a6">
+    <w:name w:val="footer"/>
+    <w:basedOn w:val="a"/>
+    <w:link w:val="Char1"/>
+    <w:uiPriority w:val="99"/>
+    <w:semiHidden/>
+    <w:unhideWhenUsed/>
+    <w:rsid w:val="00106915"/>
+    <w:pPr>
+      <w:tabs>
+        <w:tab w:val="center" w:pos="4153"/>
+        <w:tab w:val="right" w:pos="8306"/>
+      </w:tabs>
+      <w:snapToGrid w:val="0"/>
+      <w:jc w:val="left"/>
+    </w:pPr>
+    <w:rPr>
+      <w:sz w:val="18"/>
+      <w:szCs w:val="18"/>
+    </w:rPr>
+  </w:style>
+  <w:style w:type="character" w:customStyle="1" w:styleId="Char1">
+    <w:name w:val="页脚 Char"/>
+    <w:basedOn w:val="a0"/>
+    <w:link w:val="a6"/>
+    <w:uiPriority w:val="99"/>
+    <w:semiHidden/>
+    <w:rsid w:val="00106915"/>
+    <w:rPr>
+      <w:sz w:val="18"/>
+      <w:szCs w:val="18"/>
+    </w:rPr>
   </w:style>
 </w:styles>
 </file>
@@ -1199,7 +1484,7 @@
     </a:clrScheme>
     <a:fontScheme name="Office">
       <a:majorFont>
-        <a:latin typeface="等线 Light" panose="020F0302020204030204"/>
+        <a:latin typeface="等线 Light"/>
         <a:ea typeface=""/>
         <a:cs typeface=""/>
         <a:font script="Jpan" typeface="游ゴシック Light"/>
@@ -1251,7 +1536,7 @@
         <a:font script="Tfng" typeface="Ebrima"/>
       </a:majorFont>
       <a:minorFont>
-        <a:latin typeface="等线" panose="020F0502020204030204"/>
+        <a:latin typeface="等线"/>
         <a:ea typeface=""/>
         <a:cs typeface=""/>
         <a:font script="Jpan" typeface="游明朝"/>
@@ -1445,7 +1730,7 @@
   <a:extraClrSchemeLst/>
   <a:extLst>
     <a:ext uri="{05A4C25C-085E-4340-85A3-A5531E510DB2}">
-      <thm15:themeFamily xmlns:thm15="http://schemas.microsoft.com/office/thememl/2012/main" name="Office Theme" id="{62F939B6-93AF-4DB8-9C6B-D6C7DFDC589F}" vid="{4A3C46E8-61CC-4603-A589-7422A47A8E4A}"/>
+      <thm15:themeFamily xmlns:thm15="http://schemas.microsoft.com/office/thememl/2012/main" xmlns="" name="Office Theme" id="{62F939B6-93AF-4DB8-9C6B-D6C7DFDC589F}" vid="{4A3C46E8-61CC-4603-A589-7422A47A8E4A}"/>
     </a:ext>
   </a:extLst>
 </a:theme>

</xml_diff>